<commit_message>
changes added to lab7
</commit_message>
<xml_diff>
--- a/Lab Session 07.docx
+++ b/Lab Session 07.docx
@@ -74,15 +74,7 @@
         <w:rPr>
           <w:rStyle w:val="fontstyle11"/>
         </w:rPr>
-        <w:t xml:space="preserve">1. Suppose you are required to design an IOT based system for home intrusion detection. The purpose </w:t>
-      </w:r>
-      <w:bookmarkStart w:id="0" w:name="_GoBack"/>
-      <w:bookmarkEnd w:id="0"/>
-      <w:r>
-        <w:rPr>
-          <w:rStyle w:val="fontstyle11"/>
-        </w:rPr>
-        <w:t>of the home</w:t>
+        <w:t>1. Suppose you are required to design an IOT based system for home intrusion detection. The purpose of the home</w:t>
       </w:r>
       <w:r>
         <w:rPr>
@@ -725,10 +717,10 @@
           <w:lang w:eastAsia="en-GB"/>
         </w:rPr>
         <w:drawing>
-          <wp:inline distT="0" distB="0" distL="0" distR="0" wp14:anchorId="78535783" wp14:editId="5B7656BF">
-            <wp:extent cx="5731510" cy="4861560"/>
-            <wp:effectExtent l="0" t="0" r="2540" b="0"/>
-            <wp:docPr id="1" name="Picture 1"/>
+          <wp:inline distT="0" distB="0" distL="0" distR="0" wp14:anchorId="245E7017" wp14:editId="71DCC171">
+            <wp:extent cx="5731510" cy="4831715"/>
+            <wp:effectExtent l="0" t="0" r="2540" b="6985"/>
+            <wp:docPr id="2" name="Picture 2"/>
             <wp:cNvGraphicFramePr>
               <a:graphicFrameLocks xmlns:a="http://schemas.openxmlformats.org/drawingml/2006/main" noChangeAspect="1"/>
             </wp:cNvGraphicFramePr>
@@ -748,7 +740,7 @@
                   <pic:spPr>
                     <a:xfrm>
                       <a:off x="0" y="0"/>
-                      <a:ext cx="5731510" cy="4861560"/>
+                      <a:ext cx="5731510" cy="4831715"/>
                     </a:xfrm>
                     <a:prstGeom prst="rect">
                       <a:avLst/>
@@ -760,6 +752,8 @@
           </wp:inline>
         </w:drawing>
       </w:r>
+      <w:bookmarkStart w:id="0" w:name="_GoBack"/>
+      <w:bookmarkEnd w:id="0"/>
       <w:r>
         <w:rPr>
           <w:rFonts w:ascii="TimesNewRomanPSMT" w:hAnsi="TimesNewRomanPSMT"/>

</xml_diff>

<commit_message>
lab7 part2 & 4 diagram added
</commit_message>
<xml_diff>
--- a/Lab Session 07.docx
+++ b/Lab Session 07.docx
@@ -1,6 +1,6 @@
 
 <file path=word/document.xml><?xml version="1.0" encoding="utf-8"?>
-<w:document xmlns:wpc="http://schemas.microsoft.com/office/word/2010/wordprocessingCanvas" xmlns:cx="http://schemas.microsoft.com/office/drawing/2014/chartex" xmlns:mc="http://schemas.openxmlformats.org/markup-compatibility/2006" xmlns:o="urn:schemas-microsoft-com:office:office" xmlns:r="http://schemas.openxmlformats.org/officeDocument/2006/relationships" xmlns:m="http://schemas.openxmlformats.org/officeDocument/2006/math" xmlns:v="urn:schemas-microsoft-com:vml" xmlns:wp14="http://schemas.microsoft.com/office/word/2010/wordprocessingDrawing" xmlns:wp="http://schemas.openxmlformats.org/drawingml/2006/wordprocessingDrawing" xmlns:w10="urn:schemas-microsoft-com:office:word" xmlns:w="http://schemas.openxmlformats.org/wordprocessingml/2006/main" xmlns:w14="http://schemas.microsoft.com/office/word/2010/wordml" xmlns:w15="http://schemas.microsoft.com/office/word/2012/wordml" xmlns:w16se="http://schemas.microsoft.com/office/word/2015/wordml/symex" xmlns:wpg="http://schemas.microsoft.com/office/word/2010/wordprocessingGroup" xmlns:wpi="http://schemas.microsoft.com/office/word/2010/wordprocessingInk" xmlns:wne="http://schemas.microsoft.com/office/word/2006/wordml" xmlns:wps="http://schemas.microsoft.com/office/word/2010/wordprocessingShape" mc:Ignorable="w14 w15 w16se wp14">
+<w:document xmlns:wpc="http://schemas.microsoft.com/office/word/2010/wordprocessingCanvas" xmlns:mc="http://schemas.openxmlformats.org/markup-compatibility/2006" xmlns:o="urn:schemas-microsoft-com:office:office" xmlns:r="http://schemas.openxmlformats.org/officeDocument/2006/relationships" xmlns:m="http://schemas.openxmlformats.org/officeDocument/2006/math" xmlns:v="urn:schemas-microsoft-com:vml" xmlns:wp14="http://schemas.microsoft.com/office/word/2010/wordprocessingDrawing" xmlns:wp="http://schemas.openxmlformats.org/drawingml/2006/wordprocessingDrawing" xmlns:w10="urn:schemas-microsoft-com:office:word" xmlns:w="http://schemas.openxmlformats.org/wordprocessingml/2006/main" xmlns:w14="http://schemas.microsoft.com/office/word/2010/wordml" xmlns:w15="http://schemas.microsoft.com/office/word/2012/wordml" xmlns:wpg="http://schemas.microsoft.com/office/word/2010/wordprocessingGroup" xmlns:wpi="http://schemas.microsoft.com/office/word/2010/wordprocessingInk" xmlns:wne="http://schemas.microsoft.com/office/word/2006/wordml" xmlns:wps="http://schemas.microsoft.com/office/word/2010/wordprocessingShape" mc:Ignorable="w14 w15 wp14">
   <w:body>
     <w:p>
       <w:pPr>
@@ -74,7 +74,7 @@
         <w:rPr>
           <w:rStyle w:val="fontstyle11"/>
         </w:rPr>
-        <w:t>1. Suppose you are required to design an IOT based system for home intrusion detection. The purpose of the home</w:t>
+        <w:t>1. Suppose you are required to design an IOT based system for home intrusion detection. The purpose of the home intrusion detection system is to detect intrusions using sensors (PIR sensors and door sensors) and raise alerts, If necessary. Each room has a PIR motion sensor and each door has door sensor attached to it. Each sensor is read at regular intervals and the motion detection and door opening events are stored and alerts are sent.</w:t>
       </w:r>
       <w:r>
         <w:rPr>
@@ -86,19 +86,65 @@
         <w:rPr>
           <w:rStyle w:val="fontstyle11"/>
         </w:rPr>
-        <w:t xml:space="preserve">intrusion detection system is to detect intrusions using sensors (PIR sensors and door sensors) and raise alerts, </w:t>
-      </w:r>
-      <w:r>
-        <w:rPr>
-          <w:rStyle w:val="fontstyle11"/>
-        </w:rPr>
-        <w:t>I</w:t>
-      </w:r>
-      <w:r>
-        <w:rPr>
-          <w:rStyle w:val="fontstyle11"/>
-        </w:rPr>
-        <w:t>f</w:t>
+        <w:t>For the described system, give the following:</w:t>
+      </w:r>
+    </w:p>
+    <w:p>
+      <w:pPr>
+        <w:rPr>
+          <w:rStyle w:val="fontstyle01"/>
+          <w:b/>
+          <w:i w:val="0"/>
+        </w:rPr>
+      </w:pPr>
+      <w:r>
+        <w:rPr>
+          <w:rFonts w:ascii="TimesNewRomanPSMT" w:hAnsi="TimesNewRomanPSMT"/>
+          <w:color w:val="000000"/>
+        </w:rPr>
+        <w:br/>
+      </w:r>
+      <w:r>
+        <w:rPr>
+          <w:rStyle w:val="fontstyle31"/>
+          <w:b/>
+        </w:rPr>
+        <w:t xml:space="preserve">• </w:t>
+      </w:r>
+      <w:r>
+        <w:rPr>
+          <w:rStyle w:val="fontstyle11"/>
+          <w:b/>
+        </w:rPr>
+        <w:t>Purpose &amp; Requirements Specification</w:t>
+      </w:r>
+      <w:r>
+        <w:rPr>
+          <w:rStyle w:val="fontstyle11"/>
+          <w:b/>
+        </w:rPr>
+        <w:t>:</w:t>
+      </w:r>
+    </w:p>
+    <w:p>
+      <w:pPr>
+        <w:rPr>
+          <w:rStyle w:val="fontstyle11"/>
+        </w:rPr>
+      </w:pPr>
+      <w:r>
+        <w:rPr>
+          <w:rStyle w:val="fontstyle01"/>
+          <w:b/>
+        </w:rPr>
+        <w:t>Purpose</w:t>
+      </w:r>
+      <w:r>
+        <w:rPr>
+          <w:rStyle w:val="fontstyle11"/>
+          <w:b/>
+        </w:rPr>
+        <w:t>:</w:t>
       </w:r>
       <w:r>
         <w:rPr>
@@ -108,47 +154,146 @@
       </w:r>
       <w:r>
         <w:rPr>
-          <w:rStyle w:val="fontstyle11"/>
-        </w:rPr>
-        <w:t>necessary. Each room has a PIR motion sensor and each door has door sensor attached to it. Each sensor is read</w:t>
-      </w:r>
-      <w:r>
-        <w:rPr>
-          <w:rStyle w:val="fontstyle11"/>
+          <w:rFonts w:ascii="TimesNewRomanPSMT" w:hAnsi="TimesNewRomanPSMT"/>
+          <w:color w:val="000000"/>
+        </w:rPr>
+        <w:t>A</w:t>
+      </w:r>
+      <w:r>
+        <w:rPr>
+          <w:rFonts w:ascii="TimesNewRomanPSMT" w:hAnsi="TimesNewRomanPSMT"/>
+          <w:color w:val="000000"/>
+        </w:rPr>
+        <w:t xml:space="preserve"> home</w:t>
+      </w:r>
+      <w:r>
+        <w:rPr>
+          <w:rFonts w:ascii="TimesNewRomanPSMT" w:hAnsi="TimesNewRomanPSMT"/>
+          <w:color w:val="000000"/>
         </w:rPr>
         <w:t xml:space="preserve"> </w:t>
       </w:r>
       <w:r>
         <w:rPr>
-          <w:rStyle w:val="fontstyle11"/>
-        </w:rPr>
-        <w:t xml:space="preserve">at regular intervals and the motion detection and door opening events are stored and alerts are </w:t>
-      </w:r>
-      <w:proofErr w:type="spellStart"/>
-      <w:proofErr w:type="gramStart"/>
-      <w:r>
-        <w:rPr>
-          <w:rStyle w:val="fontstyle11"/>
-        </w:rPr>
-        <w:t>sent.For</w:t>
-      </w:r>
-      <w:proofErr w:type="spellEnd"/>
-      <w:proofErr w:type="gramEnd"/>
-      <w:r>
-        <w:rPr>
-          <w:rStyle w:val="fontstyle11"/>
-        </w:rPr>
-        <w:t xml:space="preserve"> the described system, give the following:</w:t>
-      </w:r>
-    </w:p>
-    <w:p>
-      <w:pPr>
-        <w:rPr>
-          <w:rStyle w:val="fontstyle01"/>
-          <w:b/>
-          <w:i w:val="0"/>
-        </w:rPr>
-      </w:pPr>
+          <w:rFonts w:ascii="TimesNewRomanPSMT" w:hAnsi="TimesNewRomanPSMT"/>
+          <w:color w:val="000000"/>
+        </w:rPr>
+        <w:t>intrusion detection system</w:t>
+      </w:r>
+      <w:r>
+        <w:rPr>
+          <w:rFonts w:ascii="TimesNewRomanPSMT" w:hAnsi="TimesNewRomanPSMT"/>
+          <w:color w:val="000000"/>
+        </w:rPr>
+        <w:t xml:space="preserve"> that </w:t>
+      </w:r>
+      <w:r>
+        <w:rPr>
+          <w:rFonts w:ascii="TimesNewRomanPSMT" w:hAnsi="TimesNewRomanPSMT"/>
+          <w:color w:val="000000"/>
+        </w:rPr>
+        <w:t>detect</w:t>
+      </w:r>
+      <w:r>
+        <w:rPr>
+          <w:rFonts w:ascii="TimesNewRomanPSMT" w:hAnsi="TimesNewRomanPSMT"/>
+          <w:color w:val="000000"/>
+        </w:rPr>
+        <w:t>s</w:t>
+      </w:r>
+      <w:r>
+        <w:rPr>
+          <w:rFonts w:ascii="TimesNewRomanPSMT" w:hAnsi="TimesNewRomanPSMT"/>
+          <w:color w:val="000000"/>
+        </w:rPr>
+        <w:t xml:space="preserve"> intrusions using sensors (PIR sensors and door sensors) and raise alerts, if</w:t>
+      </w:r>
+      <w:r>
+        <w:rPr>
+          <w:rFonts w:ascii="TimesNewRomanPSMT" w:hAnsi="TimesNewRomanPSMT"/>
+          <w:color w:val="000000"/>
+        </w:rPr>
+        <w:t xml:space="preserve"> </w:t>
+      </w:r>
+      <w:r>
+        <w:rPr>
+          <w:rFonts w:ascii="TimesNewRomanPSMT" w:hAnsi="TimesNewRomanPSMT"/>
+          <w:color w:val="000000"/>
+        </w:rPr>
+        <w:t>necessary</w:t>
+      </w:r>
+      <w:r>
+        <w:rPr>
+          <w:rFonts w:ascii="TimesNewRomanPSMT" w:hAnsi="TimesNewRomanPSMT"/>
+          <w:color w:val="000000"/>
+        </w:rPr>
+        <w:t xml:space="preserve">.                                                                                </w:t>
+      </w:r>
+      <w:r>
+        <w:rPr>
+          <w:rStyle w:val="fontstyle01"/>
+          <w:b/>
+        </w:rPr>
+        <w:t>Behaviour</w:t>
+      </w:r>
+      <w:r>
+        <w:rPr>
+          <w:rStyle w:val="fontstyle01"/>
+          <w:b/>
+        </w:rPr>
+        <w:t>:</w:t>
+      </w:r>
+      <w:r>
+        <w:rPr>
+          <w:rStyle w:val="fontstyle01"/>
+        </w:rPr>
+        <w:t xml:space="preserve"> </w:t>
+      </w:r>
+      <w:r>
+        <w:rPr>
+          <w:rStyle w:val="fontstyle11"/>
+        </w:rPr>
+        <w:t xml:space="preserve">The home automation system should have auto </w:t>
+      </w:r>
+      <w:r>
+        <w:rPr>
+          <w:rStyle w:val="fontstyle11"/>
+        </w:rPr>
+        <w:t>m</w:t>
+      </w:r>
+      <w:r>
+        <w:rPr>
+          <w:rStyle w:val="fontstyle11"/>
+        </w:rPr>
+        <w:t>odes.</w:t>
+      </w:r>
+      <w:r>
+        <w:rPr>
+          <w:rStyle w:val="fontstyle11"/>
+        </w:rPr>
+        <w:t xml:space="preserve"> </w:t>
+      </w:r>
+      <w:r>
+        <w:rPr>
+          <w:rFonts w:ascii="TimesNewRomanPSMT" w:hAnsi="TimesNewRomanPSMT"/>
+          <w:color w:val="000000"/>
+        </w:rPr>
+        <w:t>Each room has a PIR motion sensor and each door has door sensor attached to it. Each sensor is read</w:t>
+      </w:r>
+      <w:r>
+        <w:rPr>
+          <w:rFonts w:ascii="TimesNewRomanPSMT" w:hAnsi="TimesNewRomanPSMT"/>
+          <w:color w:val="000000"/>
+        </w:rPr>
+        <w:t xml:space="preserve"> </w:t>
+      </w:r>
+      <w:r>
+        <w:rPr>
+          <w:rFonts w:ascii="TimesNewRomanPSMT" w:hAnsi="TimesNewRomanPSMT"/>
+          <w:color w:val="000000"/>
+        </w:rPr>
+        <w:t>at regular intervals and the motion detection and door opening events are stored and alerts are sent.</w:t>
+      </w:r>
       <w:r>
         <w:rPr>
           <w:rFonts w:ascii="TimesNewRomanPSMT" w:hAnsi="TimesNewRomanPSMT"/>
@@ -158,361 +303,162 @@
       </w:r>
       <w:r>
         <w:rPr>
-          <w:rStyle w:val="fontstyle31"/>
-          <w:b/>
+          <w:rStyle w:val="fontstyle01"/>
+          <w:b/>
+        </w:rPr>
+        <w:t>System Management Requirement</w:t>
+      </w:r>
+      <w:r>
+        <w:rPr>
+          <w:rStyle w:val="fontstyle11"/>
+          <w:b/>
+        </w:rPr>
+        <w:t>:</w:t>
+      </w:r>
+      <w:r>
+        <w:rPr>
+          <w:rStyle w:val="fontstyle11"/>
+        </w:rPr>
+        <w:t xml:space="preserve"> T</w:t>
+      </w:r>
+      <w:r>
+        <w:rPr>
+          <w:rStyle w:val="fontstyle11"/>
+        </w:rPr>
+        <w:t xml:space="preserve">he system should provide </w:t>
+      </w:r>
+      <w:r>
+        <w:rPr>
+          <w:rStyle w:val="fontstyle11"/>
+        </w:rPr>
+        <w:t>monitoring and control functions</w:t>
+      </w:r>
+      <w:r>
+        <w:rPr>
+          <w:rFonts w:ascii="TimesNewRomanPSMT" w:hAnsi="TimesNewRomanPSMT"/>
+          <w:color w:val="000000"/>
+        </w:rPr>
+        <w:br/>
+      </w:r>
+      <w:r>
+        <w:rPr>
+          <w:rStyle w:val="fontstyle01"/>
+          <w:b/>
+        </w:rPr>
+        <w:t>Data Analysis Requirement</w:t>
+      </w:r>
+      <w:r>
+        <w:rPr>
+          <w:rStyle w:val="fontstyle11"/>
+          <w:b/>
+        </w:rPr>
+        <w:t>:</w:t>
+      </w:r>
+      <w:r>
+        <w:rPr>
+          <w:rStyle w:val="fontstyle11"/>
+        </w:rPr>
+        <w:t xml:space="preserve"> The system should perform local analysis of the data</w:t>
+      </w:r>
+      <w:r>
+        <w:rPr>
+          <w:rStyle w:val="fontstyle11"/>
+        </w:rPr>
+        <w:t>.</w:t>
+      </w:r>
+      <w:r>
+        <w:rPr>
+          <w:rFonts w:ascii="TimesNewRomanPSMT" w:hAnsi="TimesNewRomanPSMT"/>
+          <w:color w:val="000000"/>
+        </w:rPr>
+        <w:br/>
+      </w:r>
+      <w:r>
+        <w:rPr>
+          <w:rStyle w:val="fontstyle01"/>
+          <w:b/>
+        </w:rPr>
+        <w:t>Application Deployment Requirement</w:t>
+      </w:r>
+      <w:r>
+        <w:rPr>
+          <w:rStyle w:val="fontstyle11"/>
+          <w:b/>
+        </w:rPr>
+        <w:t>:</w:t>
+      </w:r>
+      <w:r>
+        <w:rPr>
+          <w:rStyle w:val="fontstyle11"/>
+        </w:rPr>
+        <w:t xml:space="preserve"> The application should be deployed locally on the device, but should be</w:t>
+      </w:r>
+      <w:r>
+        <w:rPr>
+          <w:rStyle w:val="fontstyle11"/>
+        </w:rPr>
+        <w:t xml:space="preserve"> </w:t>
+      </w:r>
+      <w:r>
+        <w:rPr>
+          <w:rStyle w:val="fontstyle11"/>
+        </w:rPr>
+        <w:t>accessible remotely</w:t>
+      </w:r>
+      <w:r>
+        <w:rPr>
+          <w:rStyle w:val="fontstyle11"/>
+        </w:rPr>
+        <w:t>.</w:t>
+      </w:r>
+      <w:r>
+        <w:rPr>
+          <w:rFonts w:ascii="TimesNewRomanPSMT" w:hAnsi="TimesNewRomanPSMT"/>
+          <w:color w:val="000000"/>
+        </w:rPr>
+        <w:br/>
+      </w:r>
+      <w:r>
+        <w:rPr>
+          <w:rStyle w:val="fontstyle01"/>
+          <w:b/>
+        </w:rPr>
+        <w:t>Security Requirement</w:t>
+      </w:r>
+      <w:r>
+        <w:rPr>
+          <w:rStyle w:val="fontstyle11"/>
+          <w:b/>
+        </w:rPr>
+        <w:t>:</w:t>
+      </w:r>
+      <w:r>
+        <w:rPr>
+          <w:rStyle w:val="fontstyle11"/>
+        </w:rPr>
+        <w:t xml:space="preserve"> The system should have basic user authentication capability.</w:t>
+      </w:r>
+    </w:p>
+    <w:p>
+      <w:pPr>
+        <w:rPr>
+          <w:rStyle w:val="fontstyle21"/>
+          <w:i w:val="0"/>
+          <w:sz w:val="24"/>
+        </w:rPr>
+      </w:pPr>
+      <w:r>
+        <w:rPr>
+          <w:rStyle w:val="fontstyle01"/>
         </w:rPr>
         <w:t xml:space="preserve">• </w:t>
       </w:r>
       <w:r>
         <w:rPr>
-          <w:rStyle w:val="fontstyle11"/>
-          <w:b/>
-        </w:rPr>
-        <w:t>Purpose &amp; Requirements Specification</w:t>
-      </w:r>
-      <w:r>
-        <w:rPr>
-          <w:rStyle w:val="fontstyle11"/>
-          <w:b/>
-        </w:rPr>
-        <w:t>:</w:t>
-      </w:r>
-    </w:p>
-    <w:p>
-      <w:pPr>
-        <w:rPr>
-          <w:rStyle w:val="fontstyle11"/>
-        </w:rPr>
-      </w:pPr>
-      <w:r>
-        <w:rPr>
-          <w:rStyle w:val="fontstyle01"/>
-          <w:b/>
-        </w:rPr>
-        <w:t>Purpose</w:t>
-      </w:r>
-      <w:r>
-        <w:rPr>
-          <w:rStyle w:val="fontstyle11"/>
-          <w:b/>
-        </w:rPr>
-        <w:t>:</w:t>
-      </w:r>
-      <w:r>
-        <w:rPr>
-          <w:rStyle w:val="fontstyle11"/>
-        </w:rPr>
-        <w:t xml:space="preserve"> </w:t>
-      </w:r>
-      <w:r>
-        <w:rPr>
-          <w:rFonts w:ascii="TimesNewRomanPSMT" w:hAnsi="TimesNewRomanPSMT"/>
-          <w:color w:val="000000"/>
-        </w:rPr>
-        <w:t>A</w:t>
-      </w:r>
-      <w:r>
-        <w:rPr>
-          <w:rFonts w:ascii="TimesNewRomanPSMT" w:hAnsi="TimesNewRomanPSMT"/>
-          <w:color w:val="000000"/>
-        </w:rPr>
-        <w:t xml:space="preserve"> home</w:t>
-      </w:r>
-      <w:r>
-        <w:rPr>
-          <w:rFonts w:ascii="TimesNewRomanPSMT" w:hAnsi="TimesNewRomanPSMT"/>
-          <w:color w:val="000000"/>
-        </w:rPr>
-        <w:t xml:space="preserve"> </w:t>
-      </w:r>
-      <w:r>
-        <w:rPr>
-          <w:rFonts w:ascii="TimesNewRomanPSMT" w:hAnsi="TimesNewRomanPSMT"/>
-          <w:color w:val="000000"/>
-        </w:rPr>
-        <w:t>intrusion detection system</w:t>
-      </w:r>
-      <w:r>
-        <w:rPr>
-          <w:rFonts w:ascii="TimesNewRomanPSMT" w:hAnsi="TimesNewRomanPSMT"/>
-          <w:color w:val="000000"/>
-        </w:rPr>
-        <w:t xml:space="preserve"> that </w:t>
-      </w:r>
-      <w:r>
-        <w:rPr>
-          <w:rFonts w:ascii="TimesNewRomanPSMT" w:hAnsi="TimesNewRomanPSMT"/>
-          <w:color w:val="000000"/>
-        </w:rPr>
-        <w:t>detect</w:t>
-      </w:r>
-      <w:r>
-        <w:rPr>
-          <w:rFonts w:ascii="TimesNewRomanPSMT" w:hAnsi="TimesNewRomanPSMT"/>
-          <w:color w:val="000000"/>
-        </w:rPr>
-        <w:t>s</w:t>
-      </w:r>
-      <w:r>
-        <w:rPr>
-          <w:rFonts w:ascii="TimesNewRomanPSMT" w:hAnsi="TimesNewRomanPSMT"/>
-          <w:color w:val="000000"/>
-        </w:rPr>
-        <w:t xml:space="preserve"> intrusions using sensors (PIR sensors and door sensors) and raise alerts, if</w:t>
-      </w:r>
-      <w:r>
-        <w:rPr>
-          <w:rFonts w:ascii="TimesNewRomanPSMT" w:hAnsi="TimesNewRomanPSMT"/>
-          <w:color w:val="000000"/>
-        </w:rPr>
-        <w:t xml:space="preserve"> </w:t>
-      </w:r>
-      <w:r>
-        <w:rPr>
-          <w:rFonts w:ascii="TimesNewRomanPSMT" w:hAnsi="TimesNewRomanPSMT"/>
-          <w:color w:val="000000"/>
-        </w:rPr>
-        <w:t>necessary</w:t>
-      </w:r>
-      <w:r>
-        <w:rPr>
-          <w:rFonts w:ascii="TimesNewRomanPSMT" w:hAnsi="TimesNewRomanPSMT"/>
-          <w:color w:val="000000"/>
-        </w:rPr>
-        <w:t xml:space="preserve">.                                                                                </w:t>
-      </w:r>
-      <w:proofErr w:type="spellStart"/>
-      <w:r>
-        <w:rPr>
-          <w:rStyle w:val="fontstyle01"/>
-          <w:b/>
-        </w:rPr>
-        <w:t>Behavior</w:t>
-      </w:r>
-      <w:proofErr w:type="spellEnd"/>
-      <w:r>
-        <w:rPr>
-          <w:rStyle w:val="fontstyle01"/>
-          <w:b/>
-        </w:rPr>
-        <w:t>:</w:t>
-      </w:r>
-      <w:r>
-        <w:rPr>
-          <w:rStyle w:val="fontstyle01"/>
-        </w:rPr>
-        <w:t xml:space="preserve"> </w:t>
-      </w:r>
-      <w:r>
-        <w:rPr>
-          <w:rStyle w:val="fontstyle11"/>
-        </w:rPr>
-        <w:t xml:space="preserve">The home automation system should have auto </w:t>
-      </w:r>
-      <w:r>
-        <w:rPr>
-          <w:rStyle w:val="fontstyle11"/>
-        </w:rPr>
-        <w:t>m</w:t>
-      </w:r>
-      <w:r>
-        <w:rPr>
-          <w:rStyle w:val="fontstyle11"/>
-        </w:rPr>
-        <w:t>odes.</w:t>
-      </w:r>
-      <w:r>
-        <w:rPr>
-          <w:rStyle w:val="fontstyle11"/>
-        </w:rPr>
-        <w:t xml:space="preserve"> </w:t>
-      </w:r>
-      <w:r>
-        <w:rPr>
-          <w:rFonts w:ascii="TimesNewRomanPSMT" w:hAnsi="TimesNewRomanPSMT"/>
-          <w:color w:val="000000"/>
-        </w:rPr>
-        <w:t>Each room has a PIR motion sensor and each door has door sensor attached to it. Each sensor is read</w:t>
-      </w:r>
-      <w:r>
-        <w:rPr>
-          <w:rFonts w:ascii="TimesNewRomanPSMT" w:hAnsi="TimesNewRomanPSMT"/>
-          <w:color w:val="000000"/>
-        </w:rPr>
-        <w:t xml:space="preserve"> </w:t>
-      </w:r>
-      <w:r>
-        <w:rPr>
-          <w:rFonts w:ascii="TimesNewRomanPSMT" w:hAnsi="TimesNewRomanPSMT"/>
-          <w:color w:val="000000"/>
-        </w:rPr>
-        <w:t>at regular intervals and the motion detection and door opening events are stored and alerts are sent.</w:t>
-      </w:r>
-      <w:r>
-        <w:rPr>
-          <w:rFonts w:ascii="TimesNewRomanPSMT" w:hAnsi="TimesNewRomanPSMT"/>
-          <w:color w:val="000000"/>
-        </w:rPr>
-        <w:br/>
-      </w:r>
-      <w:r>
-        <w:rPr>
-          <w:rStyle w:val="fontstyle01"/>
-          <w:b/>
-        </w:rPr>
-        <w:t>System Management Requirement</w:t>
-      </w:r>
-      <w:r>
-        <w:rPr>
-          <w:rStyle w:val="fontstyle11"/>
-          <w:b/>
-        </w:rPr>
-        <w:t>:</w:t>
-      </w:r>
-      <w:r>
-        <w:rPr>
-          <w:rStyle w:val="fontstyle11"/>
-        </w:rPr>
-        <w:t xml:space="preserve"> T</w:t>
-      </w:r>
-      <w:r>
-        <w:rPr>
-          <w:rStyle w:val="fontstyle11"/>
-        </w:rPr>
-        <w:t xml:space="preserve">he system should provide </w:t>
-      </w:r>
-      <w:r>
-        <w:rPr>
-          <w:rStyle w:val="fontstyle11"/>
-        </w:rPr>
-        <w:t>monitoring and control functions</w:t>
-      </w:r>
-      <w:r>
-        <w:rPr>
-          <w:rFonts w:ascii="TimesNewRomanPSMT" w:hAnsi="TimesNewRomanPSMT"/>
-          <w:color w:val="000000"/>
-        </w:rPr>
-        <w:br/>
-      </w:r>
-      <w:r>
-        <w:rPr>
-          <w:rStyle w:val="fontstyle01"/>
-          <w:b/>
-        </w:rPr>
-        <w:t>Data Analysis Requirement</w:t>
-      </w:r>
-      <w:r>
-        <w:rPr>
-          <w:rStyle w:val="fontstyle11"/>
-          <w:b/>
-        </w:rPr>
-        <w:t>:</w:t>
-      </w:r>
-      <w:r>
-        <w:rPr>
-          <w:rStyle w:val="fontstyle11"/>
-        </w:rPr>
-        <w:t xml:space="preserve"> The system should perform local analysis of the data</w:t>
-      </w:r>
-      <w:r>
-        <w:rPr>
-          <w:rStyle w:val="fontstyle11"/>
-        </w:rPr>
-        <w:t>.</w:t>
-      </w:r>
-      <w:r>
-        <w:rPr>
-          <w:rFonts w:ascii="TimesNewRomanPSMT" w:hAnsi="TimesNewRomanPSMT"/>
-          <w:color w:val="000000"/>
-        </w:rPr>
-        <w:br/>
-      </w:r>
-      <w:r>
-        <w:rPr>
-          <w:rStyle w:val="fontstyle01"/>
-          <w:b/>
-        </w:rPr>
-        <w:t>Application Deployment Requirement</w:t>
-      </w:r>
-      <w:r>
-        <w:rPr>
-          <w:rStyle w:val="fontstyle11"/>
-          <w:b/>
-        </w:rPr>
-        <w:t>:</w:t>
-      </w:r>
-      <w:r>
-        <w:rPr>
-          <w:rStyle w:val="fontstyle11"/>
-        </w:rPr>
-        <w:t xml:space="preserve"> The application should be deployed locally on the device, but should be</w:t>
-      </w:r>
-      <w:r>
-        <w:rPr>
-          <w:rStyle w:val="fontstyle11"/>
-        </w:rPr>
-        <w:t xml:space="preserve"> </w:t>
-      </w:r>
-      <w:r>
-        <w:rPr>
-          <w:rStyle w:val="fontstyle11"/>
-        </w:rPr>
-        <w:t>accessible remotely</w:t>
-      </w:r>
-      <w:r>
-        <w:rPr>
-          <w:rStyle w:val="fontstyle11"/>
-        </w:rPr>
-        <w:t>.</w:t>
-      </w:r>
-      <w:r>
-        <w:rPr>
-          <w:rFonts w:ascii="TimesNewRomanPSMT" w:hAnsi="TimesNewRomanPSMT"/>
-          <w:color w:val="000000"/>
-        </w:rPr>
-        <w:br/>
-      </w:r>
-      <w:r>
-        <w:rPr>
-          <w:rStyle w:val="fontstyle01"/>
-          <w:b/>
-        </w:rPr>
-        <w:t>Security Requirement</w:t>
-      </w:r>
-      <w:r>
-        <w:rPr>
-          <w:rStyle w:val="fontstyle11"/>
-          <w:b/>
-        </w:rPr>
-        <w:t>:</w:t>
-      </w:r>
-      <w:r>
-        <w:rPr>
-          <w:rStyle w:val="fontstyle11"/>
-        </w:rPr>
-        <w:t xml:space="preserve"> The system should have basic user authentication capability.</w:t>
-      </w:r>
-    </w:p>
-    <w:p>
-      <w:pPr>
-        <w:rPr>
           <w:rStyle w:val="fontstyle21"/>
           <w:i w:val="0"/>
           <w:sz w:val="24"/>
         </w:rPr>
-      </w:pPr>
-      <w:r>
-        <w:rPr>
-          <w:rStyle w:val="fontstyle01"/>
-        </w:rPr>
-        <w:t xml:space="preserve">• </w:t>
-      </w:r>
-      <w:r>
-        <w:rPr>
-          <w:rStyle w:val="fontstyle21"/>
-          <w:i w:val="0"/>
-          <w:sz w:val="24"/>
-        </w:rPr>
         <w:t>Process Specification</w:t>
       </w:r>
     </w:p>
@@ -524,6 +470,61 @@
           <w:sz w:val="18"/>
         </w:rPr>
       </w:pPr>
+      <w:r>
+        <w:rPr>
+          <w:noProof/>
+          <w:lang w:val="en-US"/>
+        </w:rPr>
+        <w:drawing>
+          <wp:anchor distT="0" distB="0" distL="114300" distR="114300" simplePos="0" relativeHeight="251658240" behindDoc="0" locked="0" layoutInCell="1" allowOverlap="1" wp14:anchorId="2E919FAE" wp14:editId="23A7A377">
+            <wp:simplePos x="0" y="0"/>
+            <wp:positionH relativeFrom="margin">
+              <wp:posOffset>1198880</wp:posOffset>
+            </wp:positionH>
+            <wp:positionV relativeFrom="margin">
+              <wp:posOffset>4991100</wp:posOffset>
+            </wp:positionV>
+            <wp:extent cx="3381375" cy="4010025"/>
+            <wp:effectExtent l="0" t="0" r="9525" b="9525"/>
+            <wp:wrapSquare wrapText="bothSides"/>
+            <wp:docPr id="1" name="Picture 1"/>
+            <wp:cNvGraphicFramePr>
+              <a:graphicFrameLocks xmlns:a="http://schemas.openxmlformats.org/drawingml/2006/main" noChangeAspect="1"/>
+            </wp:cNvGraphicFramePr>
+            <a:graphic xmlns:a="http://schemas.openxmlformats.org/drawingml/2006/main">
+              <a:graphicData uri="http://schemas.openxmlformats.org/drawingml/2006/picture">
+                <pic:pic xmlns:pic="http://schemas.openxmlformats.org/drawingml/2006/picture">
+                  <pic:nvPicPr>
+                    <pic:cNvPr id="1" name=""/>
+                    <pic:cNvPicPr/>
+                  </pic:nvPicPr>
+                  <pic:blipFill>
+                    <a:blip r:embed="rId6">
+                      <a:extLst>
+                        <a:ext uri="{28A0092B-C50C-407E-A947-70E740481C1C}">
+                          <a14:useLocalDpi xmlns:a14="http://schemas.microsoft.com/office/drawing/2010/main" val="0"/>
+                        </a:ext>
+                      </a:extLst>
+                    </a:blip>
+                    <a:stretch>
+                      <a:fillRect/>
+                    </a:stretch>
+                  </pic:blipFill>
+                  <pic:spPr>
+                    <a:xfrm>
+                      <a:off x="0" y="0"/>
+                      <a:ext cx="3381375" cy="4010025"/>
+                    </a:xfrm>
+                    <a:prstGeom prst="rect">
+                      <a:avLst/>
+                    </a:prstGeom>
+                  </pic:spPr>
+                </pic:pic>
+              </a:graphicData>
+            </a:graphic>
+          </wp:anchor>
+        </w:drawing>
+      </w:r>
       <w:r>
         <w:rPr>
           <w:rFonts w:ascii="TimesNewRomanPSMT" w:hAnsi="TimesNewRomanPSMT"/>
@@ -707,17 +708,76 @@
     <w:p>
       <w:pPr>
         <w:rPr>
-          <w:rFonts w:ascii="TimesNewRomanPSMT" w:hAnsi="TimesNewRomanPSMT"/>
-          <w:color w:val="000000"/>
+          <w:rStyle w:val="fontstyle21"/>
+          <w:i w:val="0"/>
+          <w:sz w:val="24"/>
         </w:rPr>
       </w:pPr>
       <w:r>
         <w:rPr>
           <w:noProof/>
-          <w:lang w:eastAsia="en-GB"/>
+          <w:lang w:val="en-US"/>
         </w:rPr>
         <w:drawing>
-          <wp:inline distT="0" distB="0" distL="0" distR="0" wp14:anchorId="245E7017" wp14:editId="71DCC171">
+          <wp:anchor distT="0" distB="0" distL="114300" distR="114300" simplePos="0" relativeHeight="251659264" behindDoc="0" locked="0" layoutInCell="1" allowOverlap="1" wp14:anchorId="489726B9" wp14:editId="69B55BCD">
+            <wp:simplePos x="0" y="0"/>
+            <wp:positionH relativeFrom="margin">
+              <wp:posOffset>19050</wp:posOffset>
+            </wp:positionH>
+            <wp:positionV relativeFrom="margin">
+              <wp:posOffset>5819775</wp:posOffset>
+            </wp:positionV>
+            <wp:extent cx="5760085" cy="3315970"/>
+            <wp:effectExtent l="0" t="0" r="0" b="0"/>
+            <wp:wrapSquare wrapText="bothSides"/>
+            <wp:docPr id="3" name="Picture 3"/>
+            <wp:cNvGraphicFramePr>
+              <a:graphicFrameLocks xmlns:a="http://schemas.openxmlformats.org/drawingml/2006/main" noChangeAspect="1"/>
+            </wp:cNvGraphicFramePr>
+            <a:graphic xmlns:a="http://schemas.openxmlformats.org/drawingml/2006/main">
+              <a:graphicData uri="http://schemas.openxmlformats.org/drawingml/2006/picture">
+                <pic:pic xmlns:pic="http://schemas.openxmlformats.org/drawingml/2006/picture">
+                  <pic:nvPicPr>
+                    <pic:cNvPr id="1" name=""/>
+                    <pic:cNvPicPr/>
+                  </pic:nvPicPr>
+                  <pic:blipFill>
+                    <a:blip r:embed="rId7">
+                      <a:extLst>
+                        <a:ext uri="{28A0092B-C50C-407E-A947-70E740481C1C}">
+                          <a14:useLocalDpi xmlns:a14="http://schemas.microsoft.com/office/drawing/2010/main" val="0"/>
+                        </a:ext>
+                      </a:extLst>
+                    </a:blip>
+                    <a:stretch>
+                      <a:fillRect/>
+                    </a:stretch>
+                  </pic:blipFill>
+                  <pic:spPr>
+                    <a:xfrm>
+                      <a:off x="0" y="0"/>
+                      <a:ext cx="5760085" cy="3315970"/>
+                    </a:xfrm>
+                    <a:prstGeom prst="rect">
+                      <a:avLst/>
+                    </a:prstGeom>
+                  </pic:spPr>
+                </pic:pic>
+              </a:graphicData>
+            </a:graphic>
+            <wp14:sizeRelH relativeFrom="margin">
+              <wp14:pctWidth>0</wp14:pctWidth>
+            </wp14:sizeRelH>
+          </wp:anchor>
+        </w:drawing>
+      </w:r>
+      <w:r>
+        <w:rPr>
+          <w:noProof/>
+          <w:lang w:val="en-US"/>
+        </w:rPr>
+        <w:drawing>
+          <wp:inline distT="0" distB="0" distL="0" distR="0" wp14:anchorId="313CA945" wp14:editId="7F3690F5">
             <wp:extent cx="5731510" cy="4831715"/>
             <wp:effectExtent l="0" t="0" r="2540" b="6985"/>
             <wp:docPr id="2" name="Picture 2"/>
@@ -732,7 +792,7 @@
                     <pic:cNvPicPr/>
                   </pic:nvPicPr>
                   <pic:blipFill>
-                    <a:blip r:embed="rId6"/>
+                    <a:blip r:embed="rId8"/>
                     <a:stretch>
                       <a:fillRect/>
                     </a:stretch>
@@ -752,61 +812,84 @@
           </wp:inline>
         </w:drawing>
       </w:r>
+      <w:r>
+        <w:rPr>
+          <w:rFonts w:ascii="TimesNewRomanPSMT" w:hAnsi="TimesNewRomanPSMT"/>
+          <w:i/>
+          <w:color w:val="000000"/>
+          <w:sz w:val="18"/>
+        </w:rPr>
+        <w:br/>
+      </w:r>
+      <w:r>
+        <w:rPr>
+          <w:rStyle w:val="fontstyle01"/>
+          <w:i w:val="0"/>
+          <w:sz w:val="18"/>
+        </w:rPr>
+        <w:t xml:space="preserve">• </w:t>
+      </w:r>
+      <w:r>
+        <w:rPr>
+          <w:rStyle w:val="fontstyle21"/>
+          <w:i w:val="0"/>
+          <w:sz w:val="24"/>
+        </w:rPr>
+        <w:t>Information Model Specification</w:t>
+      </w:r>
+    </w:p>
+    <w:p>
+      <w:pPr>
+        <w:rPr>
+          <w:rStyle w:val="fontstyle21"/>
+          <w:i w:val="0"/>
+          <w:sz w:val="24"/>
+        </w:rPr>
+      </w:pPr>
+      <w:r>
+        <w:rPr>
+          <w:rFonts w:ascii="TimesNewRomanPSMT" w:hAnsi="TimesNewRomanPSMT"/>
+          <w:i/>
+          <w:color w:val="000000"/>
+          <w:sz w:val="18"/>
+        </w:rPr>
+        <w:lastRenderedPageBreak/>
+        <w:br/>
+      </w:r>
+      <w:r>
+        <w:rPr>
+          <w:rStyle w:val="fontstyle01"/>
+          <w:i w:val="0"/>
+          <w:sz w:val="18"/>
+        </w:rPr>
+        <w:t xml:space="preserve">• </w:t>
+      </w:r>
+      <w:r>
+        <w:rPr>
+          <w:rStyle w:val="fontstyle21"/>
+          <w:i w:val="0"/>
+          <w:sz w:val="24"/>
+        </w:rPr>
+        <w:t>Service Specifications</w:t>
+      </w:r>
+    </w:p>
+    <w:p>
+      <w:pPr>
+        <w:rPr>
+          <w:rFonts w:ascii="TimesNewRomanPS-BoldItalicMT" w:hAnsi="TimesNewRomanPS-BoldItalicMT"/>
+          <w:b/>
+          <w:bCs/>
+          <w:iCs/>
+          <w:color w:val="000000"/>
+          <w:sz w:val="24"/>
+          <w:szCs w:val="28"/>
+        </w:rPr>
+      </w:pPr>
       <w:bookmarkStart w:id="0" w:name="_GoBack"/>
       <w:bookmarkEnd w:id="0"/>
-      <w:r>
-        <w:rPr>
-          <w:rFonts w:ascii="TimesNewRomanPSMT" w:hAnsi="TimesNewRomanPSMT"/>
-          <w:i/>
-          <w:color w:val="000000"/>
-          <w:sz w:val="18"/>
-        </w:rPr>
-        <w:br/>
-      </w:r>
-      <w:r>
-        <w:rPr>
-          <w:rStyle w:val="fontstyle01"/>
-          <w:i w:val="0"/>
-          <w:sz w:val="18"/>
-        </w:rPr>
-        <w:t xml:space="preserve">• </w:t>
-      </w:r>
-      <w:r>
-        <w:rPr>
-          <w:rStyle w:val="fontstyle21"/>
-          <w:i w:val="0"/>
-          <w:sz w:val="24"/>
-        </w:rPr>
-        <w:t>Information Model Specification</w:t>
-      </w:r>
-      <w:r>
-        <w:rPr>
-          <w:rFonts w:ascii="TimesNewRomanPSMT" w:hAnsi="TimesNewRomanPSMT"/>
-          <w:i/>
-          <w:color w:val="000000"/>
-          <w:sz w:val="18"/>
-        </w:rPr>
-        <w:br/>
-      </w:r>
-      <w:r>
-        <w:rPr>
-          <w:rStyle w:val="fontstyle01"/>
-          <w:i w:val="0"/>
-          <w:sz w:val="18"/>
-        </w:rPr>
-        <w:t xml:space="preserve">• </w:t>
-      </w:r>
-      <w:r>
-        <w:rPr>
-          <w:rStyle w:val="fontstyle21"/>
-          <w:i w:val="0"/>
-          <w:sz w:val="24"/>
-        </w:rPr>
-        <w:t>Service Specifications</w:t>
-      </w:r>
     </w:p>
     <w:sectPr>
-      <w:headerReference w:type="default" r:id="rId7"/>
+      <w:headerReference w:type="default" r:id="rId9"/>
       <w:pgSz w:w="11906" w:h="16838"/>
       <w:pgMar w:top="1440" w:right="1440" w:bottom="1440" w:left="1440" w:header="720" w:footer="720" w:gutter="0"/>
       <w:cols w:space="720"/>
@@ -817,7 +900,7 @@
 </file>
 
 <file path=word/endnotes.xml><?xml version="1.0" encoding="utf-8"?>
-<w:endnotes xmlns:wpc="http://schemas.microsoft.com/office/word/2010/wordprocessingCanvas" xmlns:cx="http://schemas.microsoft.com/office/drawing/2014/chartex" xmlns:mc="http://schemas.openxmlformats.org/markup-compatibility/2006" xmlns:o="urn:schemas-microsoft-com:office:office" xmlns:r="http://schemas.openxmlformats.org/officeDocument/2006/relationships" xmlns:m="http://schemas.openxmlformats.org/officeDocument/2006/math" xmlns:v="urn:schemas-microsoft-com:vml" xmlns:wp14="http://schemas.microsoft.com/office/word/2010/wordprocessingDrawing" xmlns:wp="http://schemas.openxmlformats.org/drawingml/2006/wordprocessingDrawing" xmlns:w10="urn:schemas-microsoft-com:office:word" xmlns:w="http://schemas.openxmlformats.org/wordprocessingml/2006/main" xmlns:w14="http://schemas.microsoft.com/office/word/2010/wordml" xmlns:w15="http://schemas.microsoft.com/office/word/2012/wordml" xmlns:w16se="http://schemas.microsoft.com/office/word/2015/wordml/symex" xmlns:wpg="http://schemas.microsoft.com/office/word/2010/wordprocessingGroup" xmlns:wpi="http://schemas.microsoft.com/office/word/2010/wordprocessingInk" xmlns:wne="http://schemas.microsoft.com/office/word/2006/wordml" xmlns:wps="http://schemas.microsoft.com/office/word/2010/wordprocessingShape" mc:Ignorable="w14 w15 w16se wp14">
+<w:endnotes xmlns:wpc="http://schemas.microsoft.com/office/word/2010/wordprocessingCanvas" xmlns:mc="http://schemas.openxmlformats.org/markup-compatibility/2006" xmlns:o="urn:schemas-microsoft-com:office:office" xmlns:r="http://schemas.openxmlformats.org/officeDocument/2006/relationships" xmlns:m="http://schemas.openxmlformats.org/officeDocument/2006/math" xmlns:v="urn:schemas-microsoft-com:vml" xmlns:wp14="http://schemas.microsoft.com/office/word/2010/wordprocessingDrawing" xmlns:wp="http://schemas.openxmlformats.org/drawingml/2006/wordprocessingDrawing" xmlns:w10="urn:schemas-microsoft-com:office:word" xmlns:w="http://schemas.openxmlformats.org/wordprocessingml/2006/main" xmlns:w14="http://schemas.microsoft.com/office/word/2010/wordml" xmlns:w15="http://schemas.microsoft.com/office/word/2012/wordml" xmlns:wpg="http://schemas.microsoft.com/office/word/2010/wordprocessingGroup" xmlns:wpi="http://schemas.microsoft.com/office/word/2010/wordprocessingInk" xmlns:wne="http://schemas.microsoft.com/office/word/2006/wordml" xmlns:wps="http://schemas.microsoft.com/office/word/2010/wordprocessingShape" mc:Ignorable="w14 w15 wp14">
   <w:endnote w:type="separator" w:id="-1">
     <w:p>
       <w:pPr>
@@ -842,7 +925,7 @@
 </file>
 
 <file path=word/footnotes.xml><?xml version="1.0" encoding="utf-8"?>
-<w:footnotes xmlns:wpc="http://schemas.microsoft.com/office/word/2010/wordprocessingCanvas" xmlns:cx="http://schemas.microsoft.com/office/drawing/2014/chartex" xmlns:mc="http://schemas.openxmlformats.org/markup-compatibility/2006" xmlns:o="urn:schemas-microsoft-com:office:office" xmlns:r="http://schemas.openxmlformats.org/officeDocument/2006/relationships" xmlns:m="http://schemas.openxmlformats.org/officeDocument/2006/math" xmlns:v="urn:schemas-microsoft-com:vml" xmlns:wp14="http://schemas.microsoft.com/office/word/2010/wordprocessingDrawing" xmlns:wp="http://schemas.openxmlformats.org/drawingml/2006/wordprocessingDrawing" xmlns:w10="urn:schemas-microsoft-com:office:word" xmlns:w="http://schemas.openxmlformats.org/wordprocessingml/2006/main" xmlns:w14="http://schemas.microsoft.com/office/word/2010/wordml" xmlns:w15="http://schemas.microsoft.com/office/word/2012/wordml" xmlns:w16se="http://schemas.microsoft.com/office/word/2015/wordml/symex" xmlns:wpg="http://schemas.microsoft.com/office/word/2010/wordprocessingGroup" xmlns:wpi="http://schemas.microsoft.com/office/word/2010/wordprocessingInk" xmlns:wne="http://schemas.microsoft.com/office/word/2006/wordml" xmlns:wps="http://schemas.microsoft.com/office/word/2010/wordprocessingShape" mc:Ignorable="w14 w15 w16se wp14">
+<w:footnotes xmlns:wpc="http://schemas.microsoft.com/office/word/2010/wordprocessingCanvas" xmlns:mc="http://schemas.openxmlformats.org/markup-compatibility/2006" xmlns:o="urn:schemas-microsoft-com:office:office" xmlns:r="http://schemas.openxmlformats.org/officeDocument/2006/relationships" xmlns:m="http://schemas.openxmlformats.org/officeDocument/2006/math" xmlns:v="urn:schemas-microsoft-com:vml" xmlns:wp14="http://schemas.microsoft.com/office/word/2010/wordprocessingDrawing" xmlns:wp="http://schemas.openxmlformats.org/drawingml/2006/wordprocessingDrawing" xmlns:w10="urn:schemas-microsoft-com:office:word" xmlns:w="http://schemas.openxmlformats.org/wordprocessingml/2006/main" xmlns:w14="http://schemas.microsoft.com/office/word/2010/wordml" xmlns:w15="http://schemas.microsoft.com/office/word/2012/wordml" xmlns:wpg="http://schemas.microsoft.com/office/word/2010/wordprocessingGroup" xmlns:wpi="http://schemas.microsoft.com/office/word/2010/wordprocessingInk" xmlns:wne="http://schemas.microsoft.com/office/word/2006/wordml" xmlns:wps="http://schemas.microsoft.com/office/word/2010/wordprocessingShape" mc:Ignorable="w14 w15 wp14">
   <w:footnote w:type="separator" w:id="-1">
     <w:p>
       <w:pPr>
@@ -867,7 +950,7 @@
 </file>
 
 <file path=word/header1.xml><?xml version="1.0" encoding="utf-8"?>
-<w:hdr xmlns:wpc="http://schemas.microsoft.com/office/word/2010/wordprocessingCanvas" xmlns:cx="http://schemas.microsoft.com/office/drawing/2014/chartex" xmlns:mc="http://schemas.openxmlformats.org/markup-compatibility/2006" xmlns:o="urn:schemas-microsoft-com:office:office" xmlns:r="http://schemas.openxmlformats.org/officeDocument/2006/relationships" xmlns:m="http://schemas.openxmlformats.org/officeDocument/2006/math" xmlns:v="urn:schemas-microsoft-com:vml" xmlns:wp14="http://schemas.microsoft.com/office/word/2010/wordprocessingDrawing" xmlns:wp="http://schemas.openxmlformats.org/drawingml/2006/wordprocessingDrawing" xmlns:w10="urn:schemas-microsoft-com:office:word" xmlns:w="http://schemas.openxmlformats.org/wordprocessingml/2006/main" xmlns:w14="http://schemas.microsoft.com/office/word/2010/wordml" xmlns:w15="http://schemas.microsoft.com/office/word/2012/wordml" xmlns:w16se="http://schemas.microsoft.com/office/word/2015/wordml/symex" xmlns:wpg="http://schemas.microsoft.com/office/word/2010/wordprocessingGroup" xmlns:wpi="http://schemas.microsoft.com/office/word/2010/wordprocessingInk" xmlns:wne="http://schemas.microsoft.com/office/word/2006/wordml" xmlns:wps="http://schemas.microsoft.com/office/word/2010/wordprocessingShape" mc:Ignorable="w14 w15 w16se wp14">
+<w:hdr xmlns:wpc="http://schemas.microsoft.com/office/word/2010/wordprocessingCanvas" xmlns:mc="http://schemas.openxmlformats.org/markup-compatibility/2006" xmlns:o="urn:schemas-microsoft-com:office:office" xmlns:r="http://schemas.openxmlformats.org/officeDocument/2006/relationships" xmlns:m="http://schemas.openxmlformats.org/officeDocument/2006/math" xmlns:v="urn:schemas-microsoft-com:vml" xmlns:wp14="http://schemas.microsoft.com/office/word/2010/wordprocessingDrawing" xmlns:wp="http://schemas.openxmlformats.org/drawingml/2006/wordprocessingDrawing" xmlns:w10="urn:schemas-microsoft-com:office:word" xmlns:w="http://schemas.openxmlformats.org/wordprocessingml/2006/main" xmlns:w14="http://schemas.microsoft.com/office/word/2010/wordml" xmlns:w15="http://schemas.microsoft.com/office/word/2012/wordml" xmlns:wpg="http://schemas.microsoft.com/office/word/2010/wordprocessingGroup" xmlns:wpi="http://schemas.microsoft.com/office/word/2010/wordprocessingInk" xmlns:wne="http://schemas.microsoft.com/office/word/2006/wordml" xmlns:wps="http://schemas.microsoft.com/office/word/2010/wordprocessingShape" mc:Ignorable="w14 w15 wp14">
   <w:p>
     <w:pPr>
       <w:pStyle w:val="Header"/>
@@ -878,7 +961,15 @@
     </w:r>
     <w:proofErr w:type="spellEnd"/>
     <w:r>
-      <w:t xml:space="preserve"> Akram cs-18118</w:t>
+      <w:t xml:space="preserve"> </w:t>
+    </w:r>
+    <w:proofErr w:type="spellStart"/>
+    <w:r>
+      <w:t>Akram</w:t>
+    </w:r>
+    <w:proofErr w:type="spellEnd"/>
+    <w:r>
+      <w:t xml:space="preserve"> cs-18118</w:t>
     </w:r>
     <w:r>
       <w:ptab w:relativeTo="margin" w:alignment="center" w:leader="none"/>
@@ -889,20 +980,15 @@
     <w:r>
       <w:ptab w:relativeTo="margin" w:alignment="right" w:leader="none"/>
     </w:r>
-    <w:proofErr w:type="spellStart"/>
     <w:r>
-      <w:t>Iqra</w:t>
-    </w:r>
-    <w:proofErr w:type="spellEnd"/>
-    <w:r>
-      <w:t xml:space="preserve"> Irfan cs-18123</w:t>
+      <w:t>Iqra Irfan cs-18123</w:t>
     </w:r>
   </w:p>
 </w:hdr>
 </file>
 
 <file path=word/styles.xml><?xml version="1.0" encoding="utf-8"?>
-<w:styles xmlns:mc="http://schemas.openxmlformats.org/markup-compatibility/2006" xmlns:r="http://schemas.openxmlformats.org/officeDocument/2006/relationships" xmlns:w="http://schemas.openxmlformats.org/wordprocessingml/2006/main" xmlns:w14="http://schemas.microsoft.com/office/word/2010/wordml" xmlns:w15="http://schemas.microsoft.com/office/word/2012/wordml" xmlns:w16se="http://schemas.microsoft.com/office/word/2015/wordml/symex" mc:Ignorable="w14 w15 w16se">
+<w:styles xmlns:mc="http://schemas.openxmlformats.org/markup-compatibility/2006" xmlns:r="http://schemas.openxmlformats.org/officeDocument/2006/relationships" xmlns:w="http://schemas.openxmlformats.org/wordprocessingml/2006/main" xmlns:w14="http://schemas.microsoft.com/office/word/2010/wordml" xmlns:w15="http://schemas.microsoft.com/office/word/2012/wordml" mc:Ignorable="w14 w15">
   <w:docDefaults>
     <w:rPrDefault>
       <w:rPr>
@@ -1298,6 +1384,7 @@
   <w:style w:type="character" w:default="1" w:styleId="DefaultParagraphFont">
     <w:name w:val="Default Paragraph Font"/>
     <w:uiPriority w:val="1"/>
+    <w:semiHidden/>
     <w:unhideWhenUsed/>
   </w:style>
   <w:style w:type="table" w:default="1" w:styleId="TableNormal">

</xml_diff>